<commit_message>
Finished 2nd iteration. Just need to do some more unit tests and then onto the GUI
</commit_message>
<xml_diff>
--- a/Assignment/BrendanRusso-V2_PartOne/RussoBrendan-IterationPlan.docx
+++ b/Assignment/BrendanRusso-V2_PartOne/RussoBrendan-IterationPlan.docx
@@ -95,6 +95,18 @@
       </w:pPr>
       <w:r>
         <w:t xml:space="preserve">Be able to update/remove where the player has cells. </w:t>
+      </w:r>
+    </w:p>
+    <w:p>
+      <w:pPr>
+        <w:pStyle w:val="ListParagraph"/>
+        <w:numPr>
+          <w:ilvl w:val="0"/>
+          <w:numId w:val="1"/>
+        </w:numPr>
+      </w:pPr>
+      <w:r>
+        <w:t>Check for valid moves</w:t>
       </w:r>
     </w:p>
     <w:p>

</xml_diff>